<commit_message>
Update LeSanShoes file system guide.docx
</commit_message>
<xml_diff>
--- a/LeSanShoes/document/LeSanShoes file system guide.docx
+++ b/LeSanShoes/document/LeSanShoes file system guide.docx
@@ -6,8 +6,13 @@
       <w:pPr>
         <w:jc w:val="center"/>
       </w:pPr>
-      <w:r>
-        <w:t>LeSanShoes Document and File System Guide</w:t>
+      <w:proofErr w:type="spellStart"/>
+      <w:r>
+        <w:t>LeSanShoes</w:t>
+      </w:r>
+      <w:proofErr w:type="spellEnd"/>
+      <w:r>
+        <w:t xml:space="preserve"> Document and File System Guide</w:t>
       </w:r>
     </w:p>
     <w:p>
@@ -26,9 +31,11 @@
       </w:r>
     </w:p>
     <w:p>
+      <w:proofErr w:type="spellStart"/>
       <w:r>
         <w:t>LeSanShoes</w:t>
       </w:r>
+      <w:proofErr w:type="spellEnd"/>
     </w:p>
     <w:p>
       <w:pPr>
@@ -42,7 +49,15 @@
       </w:r>
       <w:r>
         <w:tab/>
-        <w:t>------//contains all of the temporary admin html files and files for admin only</w:t>
+        <w:t xml:space="preserve">------//contains </w:t>
+      </w:r>
+      <w:proofErr w:type="gramStart"/>
+      <w:r>
+        <w:t>all of</w:t>
+      </w:r>
+      <w:proofErr w:type="gramEnd"/>
+      <w:r>
+        <w:t xml:space="preserve"> the temporary admin html files and files for admin only</w:t>
       </w:r>
     </w:p>
     <w:p>
@@ -50,8 +65,13 @@
         <w:pStyle w:val="NoSpacing"/>
       </w:pPr>
       <w:r>
-        <w:t>--------adminSuper</w:t>
-      </w:r>
+        <w:t>--------</w:t>
+      </w:r>
+      <w:proofErr w:type="spellStart"/>
+      <w:r>
+        <w:t>adminSuper</w:t>
+      </w:r>
+      <w:proofErr w:type="spellEnd"/>
     </w:p>
     <w:p>
       <w:pPr>
@@ -59,7 +79,23 @@
       </w:pPr>
       <w:r>
         <w:tab/>
-        <w:t>-------//contains all the php files exclusive for admin (inventory, managed, UserMng)</w:t>
+        <w:t xml:space="preserve">-------//contains all the </w:t>
+      </w:r>
+      <w:proofErr w:type="spellStart"/>
+      <w:r>
+        <w:t>php</w:t>
+      </w:r>
+      <w:proofErr w:type="spellEnd"/>
+      <w:r>
+        <w:t xml:space="preserve"> files exclusive for admin (inventory, managed, </w:t>
+      </w:r>
+      <w:proofErr w:type="spellStart"/>
+      <w:r>
+        <w:t>UserMng</w:t>
+      </w:r>
+      <w:proofErr w:type="spellEnd"/>
+      <w:r>
+        <w:t>)</w:t>
       </w:r>
     </w:p>
     <w:p>
@@ -76,8 +112,13 @@
       </w:pPr>
       <w:r>
         <w:tab/>
-        <w:t>-------css</w:t>
-      </w:r>
+        <w:t>-------</w:t>
+      </w:r>
+      <w:proofErr w:type="spellStart"/>
+      <w:r>
+        <w:t>css</w:t>
+      </w:r>
+      <w:proofErr w:type="spellEnd"/>
     </w:p>
     <w:p>
       <w:pPr>
@@ -88,7 +129,15 @@
       </w:r>
       <w:r>
         <w:tab/>
-        <w:t>--------//contains all custom css for various pages</w:t>
+        <w:t xml:space="preserve">--------//contains all custom </w:t>
+      </w:r>
+      <w:proofErr w:type="spellStart"/>
+      <w:r>
+        <w:t>css</w:t>
+      </w:r>
+      <w:proofErr w:type="spellEnd"/>
+      <w:r>
+        <w:t xml:space="preserve"> for various pages</w:t>
       </w:r>
     </w:p>
     <w:p>
@@ -118,8 +167,13 @@
       </w:pPr>
       <w:r>
         <w:tab/>
-        <w:t>-------js</w:t>
-      </w:r>
+        <w:t>-------</w:t>
+      </w:r>
+      <w:proofErr w:type="spellStart"/>
+      <w:r>
+        <w:t>js</w:t>
+      </w:r>
+      <w:proofErr w:type="spellEnd"/>
     </w:p>
     <w:p>
       <w:pPr>
@@ -130,7 +184,15 @@
       </w:r>
       <w:r>
         <w:tab/>
-        <w:t>--------// contains all customs js files for front end</w:t>
+        <w:t xml:space="preserve">--------// contains all customs </w:t>
+      </w:r>
+      <w:proofErr w:type="spellStart"/>
+      <w:r>
+        <w:t>js</w:t>
+      </w:r>
+      <w:proofErr w:type="spellEnd"/>
+      <w:r>
+        <w:t xml:space="preserve"> files for front end</w:t>
       </w:r>
     </w:p>
     <w:p>
@@ -139,8 +201,13 @@
       </w:pPr>
       <w:r>
         <w:tab/>
-        <w:t>-------swal</w:t>
-      </w:r>
+        <w:t>-------</w:t>
+      </w:r>
+      <w:proofErr w:type="spellStart"/>
+      <w:r>
+        <w:t>swal</w:t>
+      </w:r>
+      <w:proofErr w:type="spellEnd"/>
     </w:p>
     <w:p>
       <w:pPr>
@@ -151,7 +218,23 @@
       </w:r>
       <w:r>
         <w:tab/>
-        <w:t>-------//local swal (independent of cdn)</w:t>
+        <w:t xml:space="preserve">-------//local </w:t>
+      </w:r>
+      <w:proofErr w:type="spellStart"/>
+      <w:r>
+        <w:t>swal</w:t>
+      </w:r>
+      <w:proofErr w:type="spellEnd"/>
+      <w:r>
+        <w:t xml:space="preserve"> (independent of </w:t>
+      </w:r>
+      <w:proofErr w:type="spellStart"/>
+      <w:r>
+        <w:t>cdn</w:t>
+      </w:r>
+      <w:proofErr w:type="spellEnd"/>
+      <w:r>
+        <w:t>)</w:t>
       </w:r>
     </w:p>
     <w:p>
@@ -159,8 +242,13 @@
         <w:pStyle w:val="NoSpacing"/>
       </w:pPr>
       <w:r>
-        <w:t>-------DBExportFiles</w:t>
-      </w:r>
+        <w:t>-------</w:t>
+      </w:r>
+      <w:proofErr w:type="spellStart"/>
+      <w:r>
+        <w:t>DBExportFiles</w:t>
+      </w:r>
+      <w:proofErr w:type="spellEnd"/>
     </w:p>
     <w:p>
       <w:pPr>
@@ -168,7 +256,15 @@
       </w:pPr>
       <w:r>
         <w:tab/>
-        <w:t>-------//contains sql file</w:t>
+        <w:t xml:space="preserve">-------//contains </w:t>
+      </w:r>
+      <w:proofErr w:type="spellStart"/>
+      <w:r>
+        <w:t>sql</w:t>
+      </w:r>
+      <w:proofErr w:type="spellEnd"/>
+      <w:r>
+        <w:t xml:space="preserve"> file</w:t>
       </w:r>
     </w:p>
     <w:p>
@@ -216,16 +312,26 @@
       </w:r>
       <w:r>
         <w:tab/>
-        <w:t>--------//contains all middleware and php to DB</w:t>
+        <w:t xml:space="preserve">--------//contains all middleware and </w:t>
+      </w:r>
+      <w:proofErr w:type="spellStart"/>
+      <w:r>
+        <w:t>php</w:t>
+      </w:r>
+      <w:proofErr w:type="spellEnd"/>
+      <w:r>
+        <w:t xml:space="preserve"> to DB</w:t>
       </w:r>
     </w:p>
     <w:p>
       <w:pPr>
         <w:pStyle w:val="NoSpacing"/>
       </w:pPr>
+      <w:proofErr w:type="spellStart"/>
       <w:r>
         <w:t>userAuth</w:t>
       </w:r>
+      <w:proofErr w:type="spellEnd"/>
     </w:p>
     <w:p>
       <w:pPr>
@@ -233,7 +339,15 @@
       </w:pPr>
       <w:r>
         <w:tab/>
-        <w:t>-------//contains login, signup and logout php files</w:t>
+        <w:t xml:space="preserve">-------//contains login, signup and logout </w:t>
+      </w:r>
+      <w:proofErr w:type="spellStart"/>
+      <w:r>
+        <w:t>php</w:t>
+      </w:r>
+      <w:proofErr w:type="spellEnd"/>
+      <w:r>
+        <w:t xml:space="preserve"> files</w:t>
       </w:r>
     </w:p>
     <w:p>
@@ -250,7 +364,15 @@
       </w:pPr>
       <w:r>
         <w:tab/>
-        <w:t>-------//contains user front end html and php files.</w:t>
+        <w:t xml:space="preserve">-------//contains user front end html and </w:t>
+      </w:r>
+      <w:proofErr w:type="spellStart"/>
+      <w:r>
+        <w:t>php</w:t>
+      </w:r>
+      <w:proofErr w:type="spellEnd"/>
+      <w:r>
+        <w:t xml:space="preserve"> files.</w:t>
       </w:r>
     </w:p>
     <w:p/>
@@ -271,12 +393,64 @@
     </w:p>
     <w:p>
       <w:r>
-        <w:t>Admin: [name]SuperAdmin.php or [name]Admin.php</w:t>
-      </w:r>
-    </w:p>
-    <w:p>
-      <w:r>
-        <w:t>User: [name].php (main page should be index.php)</w:t>
+        <w:t>Admin: [name]</w:t>
+      </w:r>
+      <w:proofErr w:type="spellStart"/>
+      <w:r>
+        <w:t>SuperAdmin.php</w:t>
+      </w:r>
+      <w:proofErr w:type="spellEnd"/>
+      <w:r>
+        <w:t xml:space="preserve"> or [name]</w:t>
+      </w:r>
+      <w:proofErr w:type="spellStart"/>
+      <w:r>
+        <w:t>Admin.php</w:t>
+      </w:r>
+      <w:proofErr w:type="spellEnd"/>
+    </w:p>
+    <w:p>
+      <w:r>
+        <w:t>User: [name].</w:t>
+      </w:r>
+      <w:proofErr w:type="spellStart"/>
+      <w:r>
+        <w:t>php</w:t>
+      </w:r>
+      <w:proofErr w:type="spellEnd"/>
+      <w:r>
+        <w:t xml:space="preserve"> (main page should be </w:t>
+      </w:r>
+      <w:proofErr w:type="spellStart"/>
+      <w:r>
+        <w:t>index.php</w:t>
+      </w:r>
+      <w:proofErr w:type="spellEnd"/>
+      <w:r>
+        <w:t>)</w:t>
+      </w:r>
+    </w:p>
+    <w:p>
+      <w:r>
+        <w:t xml:space="preserve">Send to DB </w:t>
+      </w:r>
+      <w:proofErr w:type="spellStart"/>
+      <w:r>
+        <w:t>php</w:t>
+      </w:r>
+      <w:proofErr w:type="spellEnd"/>
+      <w:r>
+        <w:t>: [name]</w:t>
+      </w:r>
+      <w:proofErr w:type="spellStart"/>
+      <w:r>
+        <w:t>ToDB.php</w:t>
+      </w:r>
+      <w:proofErr w:type="spellEnd"/>
+    </w:p>
+    <w:p>
+      <w:r>
+        <w:t>Middleware: [name]Middleware.js</w:t>
       </w:r>
     </w:p>
     <w:p>
@@ -308,17 +482,1904 @@
           <w:ilvl w:val="0"/>
           <w:numId w:val="1"/>
         </w:numPr>
-        <w:rPr>
-          <w:b/>
-          <w:bCs/>
-        </w:rPr>
-      </w:pPr>
-      <w:r>
-        <w:rPr>
-          <w:b/>
-          <w:bCs/>
-        </w:rPr>
-        <w:t>Front end php =&gt; middleware.js =&gt; ToDB.php</w:t>
+      </w:pPr>
+      <w:r>
+        <w:t xml:space="preserve">Front end </w:t>
+      </w:r>
+      <w:proofErr w:type="spellStart"/>
+      <w:r>
+        <w:t>php</w:t>
+      </w:r>
+      <w:proofErr w:type="spellEnd"/>
+      <w:r>
+        <w:t xml:space="preserve"> =&gt; middleware.js =&gt; </w:t>
+      </w:r>
+      <w:proofErr w:type="spellStart"/>
+      <w:r>
+        <w:t>ToDB.php</w:t>
+      </w:r>
+      <w:proofErr w:type="spellEnd"/>
+    </w:p>
+    <w:p>
+      <w:pPr>
+        <w:rPr>
+          <w:b/>
+          <w:bCs/>
+        </w:rPr>
+      </w:pPr>
+      <w:r>
+        <w:rPr>
+          <w:b/>
+          <w:bCs/>
+        </w:rPr>
+        <w:t>General file dependencies (</w:t>
+      </w:r>
+      <w:r>
+        <w:rPr>
+          <w:b/>
+          <w:bCs/>
+        </w:rPr>
+        <w:t>receiving</w:t>
+      </w:r>
+      <w:r>
+        <w:rPr>
+          <w:b/>
+          <w:bCs/>
+        </w:rPr>
+        <w:t xml:space="preserve"> data):</w:t>
+      </w:r>
+    </w:p>
+    <w:p>
+      <w:pPr>
+        <w:pStyle w:val="ListParagraph"/>
+        <w:numPr>
+          <w:ilvl w:val="0"/>
+          <w:numId w:val="1"/>
+        </w:numPr>
+      </w:pPr>
+      <w:r>
+        <w:lastRenderedPageBreak/>
+        <w:t>Load middleware.js with ajax function =&gt; query to get[name].</w:t>
+      </w:r>
+      <w:proofErr w:type="spellStart"/>
+      <w:r>
+        <w:t>php</w:t>
+      </w:r>
+      <w:proofErr w:type="spellEnd"/>
+      <w:r>
+        <w:t xml:space="preserve"> =&gt; dynamically set received data to front end </w:t>
+      </w:r>
+      <w:proofErr w:type="spellStart"/>
+      <w:r>
+        <w:t>php</w:t>
+      </w:r>
+      <w:proofErr w:type="spellEnd"/>
+    </w:p>
+    <w:p/>
+    <w:p>
+      <w:pPr>
+        <w:rPr>
+          <w:b/>
+          <w:bCs/>
+        </w:rPr>
+      </w:pPr>
+      <w:r>
+        <w:rPr>
+          <w:b/>
+          <w:bCs/>
+        </w:rPr>
+        <w:t>Document for files’ dependencies:</w:t>
+      </w:r>
+    </w:p>
+    <w:p>
+      <w:pPr>
+        <w:rPr>
+          <w:b/>
+          <w:bCs/>
+        </w:rPr>
+      </w:pPr>
+      <w:r>
+        <w:rPr>
+          <w:b/>
+          <w:bCs/>
+        </w:rPr>
+        <w:t>User Management:</w:t>
+      </w:r>
+    </w:p>
+    <w:p>
+      <w:pPr>
+        <w:rPr>
+          <w:b/>
+          <w:bCs/>
+        </w:rPr>
+      </w:pPr>
+      <w:r>
+        <w:rPr>
+          <w:b/>
+          <w:bCs/>
+        </w:rPr>
+        <w:t>Admin</w:t>
+      </w:r>
+    </w:p>
+    <w:p>
+      <w:pPr>
+        <w:pStyle w:val="ListParagraph"/>
+        <w:numPr>
+          <w:ilvl w:val="0"/>
+          <w:numId w:val="1"/>
+        </w:numPr>
+      </w:pPr>
+      <w:r>
+        <w:t xml:space="preserve">Files involved: </w:t>
+      </w:r>
+    </w:p>
+    <w:p>
+      <w:pPr>
+        <w:pStyle w:val="ListParagraph"/>
+        <w:numPr>
+          <w:ilvl w:val="1"/>
+          <w:numId w:val="1"/>
+        </w:numPr>
+      </w:pPr>
+      <w:proofErr w:type="spellStart"/>
+      <w:r>
+        <w:t>UserMngSuperAdmin.php</w:t>
+      </w:r>
+      <w:proofErr w:type="spellEnd"/>
+      <w:r>
+        <w:t xml:space="preserve"> (main file)</w:t>
+      </w:r>
+    </w:p>
+    <w:p>
+      <w:pPr>
+        <w:pStyle w:val="ListParagraph"/>
+        <w:numPr>
+          <w:ilvl w:val="1"/>
+          <w:numId w:val="1"/>
+        </w:numPr>
+      </w:pPr>
+      <w:r>
+        <w:t xml:space="preserve">CustomAdminPage.css (minor </w:t>
+      </w:r>
+      <w:proofErr w:type="spellStart"/>
+      <w:r>
+        <w:t>css</w:t>
+      </w:r>
+      <w:proofErr w:type="spellEnd"/>
+      <w:r>
+        <w:t xml:space="preserve"> changes)</w:t>
+      </w:r>
+    </w:p>
+    <w:p>
+      <w:pPr>
+        <w:pStyle w:val="ListParagraph"/>
+        <w:numPr>
+          <w:ilvl w:val="1"/>
+          <w:numId w:val="1"/>
+        </w:numPr>
+      </w:pPr>
+      <w:r>
+        <w:t>newAdminMiddleware.js (sending and receiving data)</w:t>
+      </w:r>
+    </w:p>
+    <w:p>
+      <w:pPr>
+        <w:pStyle w:val="ListParagraph"/>
+        <w:numPr>
+          <w:ilvl w:val="1"/>
+          <w:numId w:val="1"/>
+        </w:numPr>
+      </w:pPr>
+      <w:proofErr w:type="spellStart"/>
+      <w:proofErr w:type="gramStart"/>
+      <w:r>
+        <w:t>userAuthToDB</w:t>
+      </w:r>
+      <w:proofErr w:type="spellEnd"/>
+      <w:r>
+        <w:t>(</w:t>
+      </w:r>
+      <w:proofErr w:type="gramEnd"/>
+      <w:r>
+        <w:t>sends data from middleware to DB)</w:t>
+      </w:r>
+    </w:p>
+    <w:p>
+      <w:pPr>
+        <w:pStyle w:val="ListParagraph"/>
+        <w:numPr>
+          <w:ilvl w:val="1"/>
+          <w:numId w:val="1"/>
+        </w:numPr>
+      </w:pPr>
+      <w:proofErr w:type="spellStart"/>
+      <w:proofErr w:type="gramStart"/>
+      <w:r>
+        <w:t>getUsers.php</w:t>
+      </w:r>
+      <w:proofErr w:type="spellEnd"/>
+      <w:r>
+        <w:t>(</w:t>
+      </w:r>
+      <w:proofErr w:type="gramEnd"/>
+      <w:r>
+        <w:t>fetches registered users and sends to middleware)</w:t>
+      </w:r>
+    </w:p>
+    <w:p>
+      <w:pPr>
+        <w:pStyle w:val="ListParagraph"/>
+        <w:numPr>
+          <w:ilvl w:val="0"/>
+          <w:numId w:val="1"/>
+        </w:numPr>
+      </w:pPr>
+      <w:r>
+        <w:t>Functions:</w:t>
+      </w:r>
+    </w:p>
+    <w:p>
+      <w:pPr>
+        <w:pStyle w:val="ListParagraph"/>
+        <w:numPr>
+          <w:ilvl w:val="1"/>
+          <w:numId w:val="1"/>
+        </w:numPr>
+      </w:pPr>
+      <w:r>
+        <w:t>Add New Super Admin</w:t>
+      </w:r>
+    </w:p>
+    <w:p>
+      <w:pPr>
+        <w:pStyle w:val="ListParagraph"/>
+        <w:numPr>
+          <w:ilvl w:val="1"/>
+          <w:numId w:val="1"/>
+        </w:numPr>
+      </w:pPr>
+      <w:r>
+        <w:t>Remove a Super Admin</w:t>
+      </w:r>
+    </w:p>
+    <w:p>
+      <w:pPr>
+        <w:pStyle w:val="ListParagraph"/>
+        <w:numPr>
+          <w:ilvl w:val="1"/>
+          <w:numId w:val="1"/>
+        </w:numPr>
+      </w:pPr>
+      <w:r>
+        <w:t>Edit Admin Details</w:t>
+      </w:r>
+    </w:p>
+    <w:p>
+      <w:pPr>
+        <w:pStyle w:val="ListParagraph"/>
+        <w:numPr>
+          <w:ilvl w:val="1"/>
+          <w:numId w:val="1"/>
+        </w:numPr>
+      </w:pPr>
+      <w:r>
+        <w:t>Add New Admin</w:t>
+      </w:r>
+    </w:p>
+    <w:p>
+      <w:pPr>
+        <w:pStyle w:val="ListParagraph"/>
+        <w:numPr>
+          <w:ilvl w:val="1"/>
+          <w:numId w:val="1"/>
+        </w:numPr>
+      </w:pPr>
+      <w:r>
+        <w:t>Delete Admin</w:t>
+      </w:r>
+    </w:p>
+    <w:p>
+      <w:pPr>
+        <w:pStyle w:val="ListParagraph"/>
+        <w:numPr>
+          <w:ilvl w:val="1"/>
+          <w:numId w:val="1"/>
+        </w:numPr>
+      </w:pPr>
+      <w:r>
+        <w:t>Displays admin accounts and user accounts</w:t>
+      </w:r>
+    </w:p>
+    <w:p>
+      <w:pPr>
+        <w:pStyle w:val="ListParagraph"/>
+        <w:numPr>
+          <w:ilvl w:val="0"/>
+          <w:numId w:val="1"/>
+        </w:numPr>
+      </w:pPr>
+      <w:r>
+        <w:t>Access: Super Admin Only.</w:t>
+      </w:r>
+    </w:p>
+    <w:p>
+      <w:pPr>
+        <w:pStyle w:val="ListParagraph"/>
+        <w:numPr>
+          <w:ilvl w:val="0"/>
+          <w:numId w:val="1"/>
+        </w:numPr>
+      </w:pPr>
+      <w:r>
+        <w:t>Process:</w:t>
+      </w:r>
+    </w:p>
+    <w:p>
+      <w:pPr>
+        <w:pStyle w:val="ListParagraph"/>
+        <w:numPr>
+          <w:ilvl w:val="1"/>
+          <w:numId w:val="1"/>
+        </w:numPr>
+      </w:pPr>
+      <w:r>
+        <w:t>Each button has its own functions and ajax to send queries to DB.</w:t>
+      </w:r>
+    </w:p>
+    <w:p>
+      <w:pPr>
+        <w:pStyle w:val="ListParagraph"/>
+        <w:numPr>
+          <w:ilvl w:val="1"/>
+          <w:numId w:val="1"/>
+        </w:numPr>
+      </w:pPr>
+      <w:r>
+        <w:t>Submission via onclick.</w:t>
+      </w:r>
+    </w:p>
+    <w:p>
+      <w:pPr>
+        <w:pStyle w:val="ListParagraph"/>
+        <w:numPr>
+          <w:ilvl w:val="1"/>
+          <w:numId w:val="1"/>
+        </w:numPr>
+      </w:pPr>
+      <w:r>
+        <w:t>ID of each input fields are queried to get the data.</w:t>
+      </w:r>
+    </w:p>
+    <w:p>
+      <w:pPr>
+        <w:pStyle w:val="ListParagraph"/>
+        <w:numPr>
+          <w:ilvl w:val="1"/>
+          <w:numId w:val="1"/>
+        </w:numPr>
+      </w:pPr>
+      <w:r>
+        <w:t>Data validation is custom. Built-in data validation is not used.</w:t>
+      </w:r>
+    </w:p>
+    <w:p>
+      <w:pPr>
+        <w:pStyle w:val="ListParagraph"/>
+        <w:numPr>
+          <w:ilvl w:val="1"/>
+          <w:numId w:val="1"/>
+        </w:numPr>
+      </w:pPr>
+      <w:r>
+        <w:t>Json file is stringified before sending.</w:t>
+      </w:r>
+    </w:p>
+    <w:p>
+      <w:pPr>
+        <w:pStyle w:val="ListParagraph"/>
+        <w:numPr>
+          <w:ilvl w:val="1"/>
+          <w:numId w:val="1"/>
+        </w:numPr>
+      </w:pPr>
+      <w:r>
+        <w:t xml:space="preserve">User and admin tables are inside </w:t>
+      </w:r>
+      <w:proofErr w:type="spellStart"/>
+      <w:proofErr w:type="gramStart"/>
+      <w:r>
+        <w:t>loadTables</w:t>
+      </w:r>
+      <w:proofErr w:type="spellEnd"/>
+      <w:r>
+        <w:t>(</w:t>
+      </w:r>
+      <w:proofErr w:type="gramEnd"/>
+      <w:r>
+        <w:t>). Function is called on every update.</w:t>
+      </w:r>
+    </w:p>
+    <w:p>
+      <w:pPr>
+        <w:pStyle w:val="ListParagraph"/>
+        <w:numPr>
+          <w:ilvl w:val="1"/>
+          <w:numId w:val="1"/>
+        </w:numPr>
+      </w:pPr>
+      <w:r>
+        <w:t xml:space="preserve">Two PHP Backend files in use: </w:t>
+      </w:r>
+      <w:proofErr w:type="spellStart"/>
+      <w:r>
+        <w:t>userAuthToDB</w:t>
+      </w:r>
+      <w:proofErr w:type="spellEnd"/>
+      <w:r>
+        <w:t xml:space="preserve"> and </w:t>
+      </w:r>
+      <w:proofErr w:type="spellStart"/>
+      <w:r>
+        <w:t>getUsers</w:t>
+      </w:r>
+      <w:proofErr w:type="spellEnd"/>
+    </w:p>
+    <w:p>
+      <w:pPr>
+        <w:pStyle w:val="ListParagraph"/>
+        <w:numPr>
+          <w:ilvl w:val="1"/>
+          <w:numId w:val="1"/>
+        </w:numPr>
+      </w:pPr>
+      <w:proofErr w:type="spellStart"/>
+      <w:r>
+        <w:t>userAuthToDB</w:t>
+      </w:r>
+      <w:proofErr w:type="spellEnd"/>
+      <w:r>
+        <w:t xml:space="preserve"> holds queries for user and admin authentication</w:t>
+      </w:r>
+    </w:p>
+    <w:p>
+      <w:pPr>
+        <w:pStyle w:val="ListParagraph"/>
+        <w:numPr>
+          <w:ilvl w:val="0"/>
+          <w:numId w:val="1"/>
+        </w:numPr>
+      </w:pPr>
+      <w:r>
+        <w:t>Notes:</w:t>
+      </w:r>
+    </w:p>
+    <w:p>
+      <w:pPr>
+        <w:pStyle w:val="ListParagraph"/>
+        <w:numPr>
+          <w:ilvl w:val="1"/>
+          <w:numId w:val="1"/>
+        </w:numPr>
+      </w:pPr>
+      <w:r>
+        <w:t xml:space="preserve">Inefficient code due to repeated use of ajax and failure to have a modified </w:t>
+      </w:r>
+      <w:proofErr w:type="spellStart"/>
+      <w:r>
+        <w:t>json</w:t>
+      </w:r>
+      <w:proofErr w:type="spellEnd"/>
+      <w:r>
+        <w:t xml:space="preserve"> echo from the </w:t>
+      </w:r>
+      <w:proofErr w:type="spellStart"/>
+      <w:r>
+        <w:t>php</w:t>
+      </w:r>
+      <w:proofErr w:type="spellEnd"/>
+      <w:r>
+        <w:t xml:space="preserve"> server.</w:t>
+      </w:r>
+    </w:p>
+    <w:p>
+      <w:pPr>
+        <w:pStyle w:val="ListParagraph"/>
+        <w:numPr>
+          <w:ilvl w:val="1"/>
+          <w:numId w:val="1"/>
+        </w:numPr>
+      </w:pPr>
+      <w:r>
+        <w:t>Use control F and search for the desired function to quickly navigate through the middleware.</w:t>
+      </w:r>
+    </w:p>
+    <w:p>
+      <w:pPr>
+        <w:rPr>
+          <w:b/>
+          <w:bCs/>
+        </w:rPr>
+      </w:pPr>
+      <w:r>
+        <w:rPr>
+          <w:b/>
+          <w:bCs/>
+        </w:rPr>
+        <w:lastRenderedPageBreak/>
+        <w:t>Users</w:t>
+      </w:r>
+    </w:p>
+    <w:p>
+      <w:pPr>
+        <w:pStyle w:val="ListParagraph"/>
+        <w:numPr>
+          <w:ilvl w:val="0"/>
+          <w:numId w:val="3"/>
+        </w:numPr>
+        <w:rPr>
+          <w:b/>
+          <w:bCs/>
+        </w:rPr>
+      </w:pPr>
+      <w:r>
+        <w:t>Files involved:</w:t>
+      </w:r>
+    </w:p>
+    <w:p>
+      <w:pPr>
+        <w:pStyle w:val="ListParagraph"/>
+        <w:numPr>
+          <w:ilvl w:val="1"/>
+          <w:numId w:val="3"/>
+        </w:numPr>
+        <w:rPr>
+          <w:b/>
+          <w:bCs/>
+        </w:rPr>
+      </w:pPr>
+      <w:proofErr w:type="spellStart"/>
+      <w:r>
+        <w:t>Login.php</w:t>
+      </w:r>
+      <w:proofErr w:type="spellEnd"/>
+    </w:p>
+    <w:p>
+      <w:pPr>
+        <w:pStyle w:val="ListParagraph"/>
+        <w:numPr>
+          <w:ilvl w:val="1"/>
+          <w:numId w:val="3"/>
+        </w:numPr>
+        <w:rPr>
+          <w:b/>
+          <w:bCs/>
+        </w:rPr>
+      </w:pPr>
+      <w:proofErr w:type="spellStart"/>
+      <w:r>
+        <w:t>logoutAdmin.php</w:t>
+      </w:r>
+      <w:proofErr w:type="spellEnd"/>
+    </w:p>
+    <w:p>
+      <w:pPr>
+        <w:pStyle w:val="ListParagraph"/>
+        <w:numPr>
+          <w:ilvl w:val="1"/>
+          <w:numId w:val="3"/>
+        </w:numPr>
+        <w:rPr>
+          <w:b/>
+          <w:bCs/>
+        </w:rPr>
+      </w:pPr>
+      <w:proofErr w:type="spellStart"/>
+      <w:r>
+        <w:t>logoutUser.php</w:t>
+      </w:r>
+      <w:proofErr w:type="spellEnd"/>
+    </w:p>
+    <w:p>
+      <w:pPr>
+        <w:pStyle w:val="ListParagraph"/>
+        <w:numPr>
+          <w:ilvl w:val="1"/>
+          <w:numId w:val="3"/>
+        </w:numPr>
+        <w:rPr>
+          <w:b/>
+          <w:bCs/>
+        </w:rPr>
+      </w:pPr>
+      <w:proofErr w:type="spellStart"/>
+      <w:r>
+        <w:t>signup.php</w:t>
+      </w:r>
+      <w:proofErr w:type="spellEnd"/>
+    </w:p>
+    <w:p>
+      <w:pPr>
+        <w:pStyle w:val="ListParagraph"/>
+        <w:numPr>
+          <w:ilvl w:val="1"/>
+          <w:numId w:val="3"/>
+        </w:numPr>
+        <w:rPr>
+          <w:b/>
+          <w:bCs/>
+        </w:rPr>
+      </w:pPr>
+      <w:r>
+        <w:t>signupMiddleware.js</w:t>
+      </w:r>
+    </w:p>
+    <w:p>
+      <w:pPr>
+        <w:pStyle w:val="ListParagraph"/>
+        <w:numPr>
+          <w:ilvl w:val="1"/>
+          <w:numId w:val="3"/>
+        </w:numPr>
+        <w:rPr>
+          <w:b/>
+          <w:bCs/>
+        </w:rPr>
+      </w:pPr>
+      <w:r>
+        <w:t>loginMiddleware.js</w:t>
+      </w:r>
+    </w:p>
+    <w:p>
+      <w:pPr>
+        <w:pStyle w:val="ListParagraph"/>
+        <w:numPr>
+          <w:ilvl w:val="0"/>
+          <w:numId w:val="3"/>
+        </w:numPr>
+        <w:rPr>
+          <w:b/>
+          <w:bCs/>
+        </w:rPr>
+      </w:pPr>
+      <w:r>
+        <w:t>Functions and process:</w:t>
+      </w:r>
+    </w:p>
+    <w:p>
+      <w:pPr>
+        <w:pStyle w:val="ListParagraph"/>
+        <w:numPr>
+          <w:ilvl w:val="1"/>
+          <w:numId w:val="3"/>
+        </w:numPr>
+        <w:rPr>
+          <w:b/>
+          <w:bCs/>
+        </w:rPr>
+      </w:pPr>
+      <w:r>
+        <w:t xml:space="preserve">User-end front-end to sign up and login their accounts. Redirects them to </w:t>
+      </w:r>
+      <w:proofErr w:type="spellStart"/>
+      <w:r>
+        <w:t>index.php</w:t>
+      </w:r>
+      <w:proofErr w:type="spellEnd"/>
+    </w:p>
+    <w:p>
+      <w:pPr>
+        <w:pStyle w:val="ListParagraph"/>
+        <w:numPr>
+          <w:ilvl w:val="1"/>
+          <w:numId w:val="3"/>
+        </w:numPr>
+        <w:rPr>
+          <w:b/>
+          <w:bCs/>
+        </w:rPr>
+      </w:pPr>
+      <w:r>
+        <w:t>Two separate Middleware for handling signup and login queries.</w:t>
+      </w:r>
+    </w:p>
+    <w:p>
+      <w:pPr>
+        <w:pStyle w:val="ListParagraph"/>
+        <w:numPr>
+          <w:ilvl w:val="1"/>
+          <w:numId w:val="3"/>
+        </w:numPr>
+        <w:rPr>
+          <w:b/>
+          <w:bCs/>
+        </w:rPr>
+      </w:pPr>
+      <w:r>
+        <w:t xml:space="preserve">Queries sent to </w:t>
+      </w:r>
+      <w:proofErr w:type="spellStart"/>
+      <w:r>
+        <w:t>userAuthToDB.php</w:t>
+      </w:r>
+      <w:proofErr w:type="spellEnd"/>
+    </w:p>
+    <w:p>
+      <w:pPr>
+        <w:pStyle w:val="ListParagraph"/>
+        <w:numPr>
+          <w:ilvl w:val="1"/>
+          <w:numId w:val="3"/>
+        </w:numPr>
+        <w:rPr>
+          <w:b/>
+          <w:bCs/>
+        </w:rPr>
+      </w:pPr>
+      <w:r>
+        <w:t xml:space="preserve">Functions are used to send </w:t>
+      </w:r>
+      <w:proofErr w:type="gramStart"/>
+      <w:r>
+        <w:t>data,</w:t>
+      </w:r>
+      <w:proofErr w:type="gramEnd"/>
+      <w:r>
+        <w:t xml:space="preserve"> IDs are queried to get input values.</w:t>
+      </w:r>
+    </w:p>
+    <w:p>
+      <w:pPr>
+        <w:rPr>
+          <w:b/>
+          <w:bCs/>
+        </w:rPr>
+      </w:pPr>
+      <w:r>
+        <w:rPr>
+          <w:b/>
+          <w:bCs/>
+        </w:rPr>
+        <w:t>Manage Database</w:t>
+      </w:r>
+      <w:r>
+        <w:rPr>
+          <w:b/>
+          <w:bCs/>
+        </w:rPr>
+        <w:t>:</w:t>
+      </w:r>
+    </w:p>
+    <w:p>
+      <w:pPr>
+        <w:pStyle w:val="ListParagraph"/>
+        <w:numPr>
+          <w:ilvl w:val="0"/>
+          <w:numId w:val="2"/>
+        </w:numPr>
+        <w:rPr>
+          <w:b/>
+          <w:bCs/>
+        </w:rPr>
+      </w:pPr>
+      <w:r>
+        <w:t>Files Involved:</w:t>
+      </w:r>
+    </w:p>
+    <w:p>
+      <w:pPr>
+        <w:pStyle w:val="ListParagraph"/>
+        <w:numPr>
+          <w:ilvl w:val="1"/>
+          <w:numId w:val="2"/>
+        </w:numPr>
+        <w:rPr>
+          <w:b/>
+          <w:bCs/>
+        </w:rPr>
+      </w:pPr>
+      <w:proofErr w:type="spellStart"/>
+      <w:r>
+        <w:t>ManageDBSuperAdmin.php</w:t>
+      </w:r>
+      <w:proofErr w:type="spellEnd"/>
+    </w:p>
+    <w:p>
+      <w:pPr>
+        <w:pStyle w:val="ListParagraph"/>
+        <w:numPr>
+          <w:ilvl w:val="1"/>
+          <w:numId w:val="2"/>
+        </w:numPr>
+        <w:rPr>
+          <w:b/>
+          <w:bCs/>
+        </w:rPr>
+      </w:pPr>
+      <w:r>
+        <w:t>manageDBMiddleware.js</w:t>
+      </w:r>
+    </w:p>
+    <w:p>
+      <w:pPr>
+        <w:pStyle w:val="ListParagraph"/>
+        <w:numPr>
+          <w:ilvl w:val="1"/>
+          <w:numId w:val="2"/>
+        </w:numPr>
+        <w:rPr>
+          <w:b/>
+          <w:bCs/>
+        </w:rPr>
+      </w:pPr>
+      <w:proofErr w:type="spellStart"/>
+      <w:r>
+        <w:t>manageDBToDB.php</w:t>
+      </w:r>
+      <w:proofErr w:type="spellEnd"/>
+    </w:p>
+    <w:p>
+      <w:pPr>
+        <w:pStyle w:val="ListParagraph"/>
+        <w:numPr>
+          <w:ilvl w:val="1"/>
+          <w:numId w:val="2"/>
+        </w:numPr>
+        <w:rPr>
+          <w:b/>
+          <w:bCs/>
+        </w:rPr>
+      </w:pPr>
+      <w:proofErr w:type="spellStart"/>
+      <w:r>
+        <w:t>getManageDB.php</w:t>
+      </w:r>
+      <w:proofErr w:type="spellEnd"/>
+    </w:p>
+    <w:p>
+      <w:pPr>
+        <w:pStyle w:val="ListParagraph"/>
+        <w:numPr>
+          <w:ilvl w:val="1"/>
+          <w:numId w:val="2"/>
+        </w:numPr>
+        <w:rPr>
+          <w:b/>
+          <w:bCs/>
+        </w:rPr>
+      </w:pPr>
+      <w:proofErr w:type="spellStart"/>
+      <w:r>
+        <w:t>config.php</w:t>
+      </w:r>
+      <w:proofErr w:type="spellEnd"/>
+    </w:p>
+    <w:p>
+      <w:pPr>
+        <w:pStyle w:val="ListParagraph"/>
+        <w:numPr>
+          <w:ilvl w:val="0"/>
+          <w:numId w:val="2"/>
+        </w:numPr>
+      </w:pPr>
+      <w:r>
+        <w:t>Functions:</w:t>
+      </w:r>
+    </w:p>
+    <w:p>
+      <w:pPr>
+        <w:pStyle w:val="ListParagraph"/>
+        <w:numPr>
+          <w:ilvl w:val="1"/>
+          <w:numId w:val="2"/>
+        </w:numPr>
+      </w:pPr>
+      <w:r>
+        <w:t>Modifying independent tables.</w:t>
+      </w:r>
+    </w:p>
+    <w:p>
+      <w:pPr>
+        <w:pStyle w:val="ListParagraph"/>
+        <w:numPr>
+          <w:ilvl w:val="0"/>
+          <w:numId w:val="2"/>
+        </w:numPr>
+      </w:pPr>
+      <w:r>
+        <w:t>Access: Super Admin only</w:t>
+      </w:r>
+    </w:p>
+    <w:p>
+      <w:pPr>
+        <w:pStyle w:val="ListParagraph"/>
+        <w:numPr>
+          <w:ilvl w:val="0"/>
+          <w:numId w:val="2"/>
+        </w:numPr>
+      </w:pPr>
+      <w:r>
+        <w:t>Process:</w:t>
+      </w:r>
+    </w:p>
+    <w:p>
+      <w:pPr>
+        <w:pStyle w:val="ListParagraph"/>
+        <w:numPr>
+          <w:ilvl w:val="1"/>
+          <w:numId w:val="2"/>
+        </w:numPr>
+      </w:pPr>
+      <w:r>
+        <w:t>IDs are queried to get the value</w:t>
+      </w:r>
+    </w:p>
+    <w:p>
+      <w:pPr>
+        <w:pStyle w:val="ListParagraph"/>
+        <w:numPr>
+          <w:ilvl w:val="1"/>
+          <w:numId w:val="2"/>
+        </w:numPr>
+      </w:pPr>
+      <w:r>
+        <w:t>Form submitted via onclick</w:t>
+      </w:r>
+    </w:p>
+    <w:p>
+      <w:pPr>
+        <w:pStyle w:val="ListParagraph"/>
+        <w:numPr>
+          <w:ilvl w:val="1"/>
+          <w:numId w:val="2"/>
+        </w:numPr>
+      </w:pPr>
+      <w:r>
+        <w:t>Functions for submitting are in order in middleware</w:t>
+      </w:r>
+    </w:p>
+    <w:p>
+      <w:pPr>
+        <w:pStyle w:val="ListParagraph"/>
+        <w:numPr>
+          <w:ilvl w:val="1"/>
+          <w:numId w:val="2"/>
+        </w:numPr>
+      </w:pPr>
+      <w:r>
+        <w:t>Shares a common ajax file</w:t>
+      </w:r>
+    </w:p>
+    <w:p>
+      <w:pPr>
+        <w:pStyle w:val="ListParagraph"/>
+        <w:numPr>
+          <w:ilvl w:val="1"/>
+          <w:numId w:val="2"/>
+        </w:numPr>
+      </w:pPr>
+      <w:r>
+        <w:t>Json file is stringified before sending.</w:t>
+      </w:r>
+    </w:p>
+    <w:p>
+      <w:pPr>
+        <w:pStyle w:val="ListParagraph"/>
+        <w:numPr>
+          <w:ilvl w:val="1"/>
+          <w:numId w:val="2"/>
+        </w:numPr>
+      </w:pPr>
+      <w:r>
+        <w:t xml:space="preserve">Uses single line echo for feedback from </w:t>
+      </w:r>
+      <w:proofErr w:type="spellStart"/>
+      <w:r>
+        <w:t>php</w:t>
+      </w:r>
+      <w:proofErr w:type="spellEnd"/>
+      <w:r>
+        <w:t xml:space="preserve"> server</w:t>
+      </w:r>
+    </w:p>
+    <w:p>
+      <w:pPr>
+        <w:pStyle w:val="ListParagraph"/>
+        <w:numPr>
+          <w:ilvl w:val="1"/>
+          <w:numId w:val="2"/>
+        </w:numPr>
+      </w:pPr>
+      <w:r>
+        <w:t xml:space="preserve">Action is used to determine which line of codes will be executed in </w:t>
+      </w:r>
+      <w:proofErr w:type="spellStart"/>
+      <w:r>
+        <w:t>php</w:t>
+      </w:r>
+      <w:proofErr w:type="spellEnd"/>
+      <w:r>
+        <w:t xml:space="preserve"> server</w:t>
+      </w:r>
+    </w:p>
+    <w:p>
+      <w:pPr>
+        <w:pStyle w:val="ListParagraph"/>
+        <w:numPr>
+          <w:ilvl w:val="1"/>
+          <w:numId w:val="2"/>
+        </w:numPr>
+      </w:pPr>
+      <w:r>
+        <w:t xml:space="preserve">Tables are enclosed inside </w:t>
+      </w:r>
+      <w:proofErr w:type="spellStart"/>
+      <w:r>
+        <w:t>loadTables</w:t>
+      </w:r>
+      <w:proofErr w:type="spellEnd"/>
+      <w:r>
+        <w:t xml:space="preserve"> function</w:t>
+      </w:r>
+    </w:p>
+    <w:p>
+      <w:pPr>
+        <w:pStyle w:val="ListParagraph"/>
+        <w:numPr>
+          <w:ilvl w:val="1"/>
+          <w:numId w:val="2"/>
+        </w:numPr>
+      </w:pPr>
+      <w:proofErr w:type="spellStart"/>
+      <w:r>
+        <w:t>loadTables</w:t>
+      </w:r>
+      <w:proofErr w:type="spellEnd"/>
+      <w:r>
+        <w:t xml:space="preserve"> are called on every update.</w:t>
+      </w:r>
+    </w:p>
+    <w:p>
+      <w:pPr>
+        <w:pStyle w:val="ListParagraph"/>
+        <w:numPr>
+          <w:ilvl w:val="0"/>
+          <w:numId w:val="2"/>
+        </w:numPr>
+      </w:pPr>
+      <w:r>
+        <w:t>Notes:</w:t>
+      </w:r>
+    </w:p>
+    <w:p>
+      <w:pPr>
+        <w:pStyle w:val="ListParagraph"/>
+        <w:numPr>
+          <w:ilvl w:val="1"/>
+          <w:numId w:val="2"/>
+        </w:numPr>
+      </w:pPr>
+      <w:r>
+        <w:lastRenderedPageBreak/>
+        <w:t>Very long code, make sure to use ctrl-f for faster navigation.</w:t>
+      </w:r>
+    </w:p>
+    <w:p>
+      <w:pPr>
+        <w:rPr>
+          <w:b/>
+          <w:bCs/>
+        </w:rPr>
+      </w:pPr>
+      <w:r>
+        <w:rPr>
+          <w:b/>
+          <w:bCs/>
+        </w:rPr>
+        <w:t>Inventory:</w:t>
+      </w:r>
+    </w:p>
+    <w:p>
+      <w:pPr>
+        <w:rPr>
+          <w:b/>
+          <w:bCs/>
+        </w:rPr>
+      </w:pPr>
+      <w:r>
+        <w:rPr>
+          <w:b/>
+          <w:bCs/>
+        </w:rPr>
+        <w:t>Manage Shoes</w:t>
+      </w:r>
+    </w:p>
+    <w:p>
+      <w:pPr>
+        <w:pStyle w:val="ListParagraph"/>
+        <w:numPr>
+          <w:ilvl w:val="0"/>
+          <w:numId w:val="2"/>
+        </w:numPr>
+        <w:rPr>
+          <w:b/>
+          <w:bCs/>
+        </w:rPr>
+      </w:pPr>
+      <w:r>
+        <w:t>Files Involved:</w:t>
+      </w:r>
+    </w:p>
+    <w:p>
+      <w:pPr>
+        <w:pStyle w:val="ListParagraph"/>
+        <w:numPr>
+          <w:ilvl w:val="1"/>
+          <w:numId w:val="2"/>
+        </w:numPr>
+        <w:rPr>
+          <w:b/>
+          <w:bCs/>
+        </w:rPr>
+      </w:pPr>
+      <w:proofErr w:type="spellStart"/>
+      <w:r>
+        <w:t>Inventory</w:t>
+      </w:r>
+      <w:r>
+        <w:t>SuperAdmin.php</w:t>
+      </w:r>
+      <w:proofErr w:type="spellEnd"/>
+    </w:p>
+    <w:p>
+      <w:pPr>
+        <w:pStyle w:val="ListParagraph"/>
+        <w:numPr>
+          <w:ilvl w:val="1"/>
+          <w:numId w:val="2"/>
+        </w:numPr>
+        <w:rPr>
+          <w:b/>
+          <w:bCs/>
+        </w:rPr>
+      </w:pPr>
+      <w:r>
+        <w:t>inventoryMiddleware.js</w:t>
+      </w:r>
+    </w:p>
+    <w:p>
+      <w:pPr>
+        <w:pStyle w:val="ListParagraph"/>
+        <w:numPr>
+          <w:ilvl w:val="1"/>
+          <w:numId w:val="2"/>
+        </w:numPr>
+        <w:rPr>
+          <w:b/>
+          <w:bCs/>
+        </w:rPr>
+      </w:pPr>
+      <w:proofErr w:type="spellStart"/>
+      <w:r>
+        <w:t>inventoryToDB.php</w:t>
+      </w:r>
+      <w:proofErr w:type="spellEnd"/>
+    </w:p>
+    <w:p>
+      <w:pPr>
+        <w:pStyle w:val="ListParagraph"/>
+        <w:numPr>
+          <w:ilvl w:val="1"/>
+          <w:numId w:val="2"/>
+        </w:numPr>
+        <w:rPr>
+          <w:b/>
+          <w:bCs/>
+        </w:rPr>
+      </w:pPr>
+      <w:proofErr w:type="spellStart"/>
+      <w:r>
+        <w:t>inventoryGetOptions.php</w:t>
+      </w:r>
+      <w:proofErr w:type="spellEnd"/>
+    </w:p>
+    <w:p>
+      <w:pPr>
+        <w:pStyle w:val="ListParagraph"/>
+        <w:numPr>
+          <w:ilvl w:val="0"/>
+          <w:numId w:val="2"/>
+        </w:numPr>
+      </w:pPr>
+      <w:r>
+        <w:t>Functions:</w:t>
+      </w:r>
+    </w:p>
+    <w:p>
+      <w:pPr>
+        <w:pStyle w:val="ListParagraph"/>
+        <w:numPr>
+          <w:ilvl w:val="1"/>
+          <w:numId w:val="2"/>
+        </w:numPr>
+      </w:pPr>
+      <w:r>
+        <w:t>Modifying Shoe model</w:t>
+      </w:r>
+    </w:p>
+    <w:p>
+      <w:pPr>
+        <w:pStyle w:val="ListParagraph"/>
+        <w:numPr>
+          <w:ilvl w:val="1"/>
+          <w:numId w:val="2"/>
+        </w:numPr>
+      </w:pPr>
+      <w:r>
+        <w:t>Choosing existing data from manage DB tables</w:t>
+      </w:r>
+    </w:p>
+    <w:p>
+      <w:pPr>
+        <w:pStyle w:val="ListParagraph"/>
+        <w:numPr>
+          <w:ilvl w:val="1"/>
+          <w:numId w:val="2"/>
+        </w:numPr>
+      </w:pPr>
+      <w:r>
+        <w:t>Inline edit and delete features.</w:t>
+      </w:r>
+    </w:p>
+    <w:p>
+      <w:pPr>
+        <w:pStyle w:val="ListParagraph"/>
+        <w:numPr>
+          <w:ilvl w:val="1"/>
+          <w:numId w:val="2"/>
+        </w:numPr>
+      </w:pPr>
+      <w:r>
+        <w:t>Deleting a shoe model will also delete colorways associated with the deleted row.</w:t>
+      </w:r>
+    </w:p>
+    <w:p>
+      <w:pPr>
+        <w:pStyle w:val="ListParagraph"/>
+        <w:numPr>
+          <w:ilvl w:val="0"/>
+          <w:numId w:val="2"/>
+        </w:numPr>
+      </w:pPr>
+      <w:r>
+        <w:t>Access: Super Admin only</w:t>
+      </w:r>
+    </w:p>
+    <w:p>
+      <w:pPr>
+        <w:pStyle w:val="ListParagraph"/>
+        <w:numPr>
+          <w:ilvl w:val="0"/>
+          <w:numId w:val="2"/>
+        </w:numPr>
+      </w:pPr>
+      <w:r>
+        <w:t>Process:</w:t>
+      </w:r>
+    </w:p>
+    <w:p>
+      <w:pPr>
+        <w:pStyle w:val="ListParagraph"/>
+        <w:numPr>
+          <w:ilvl w:val="1"/>
+          <w:numId w:val="2"/>
+        </w:numPr>
+      </w:pPr>
+      <w:r>
+        <w:t xml:space="preserve">Submission via form by querying form </w:t>
+      </w:r>
+    </w:p>
+    <w:p>
+      <w:pPr>
+        <w:pStyle w:val="ListParagraph"/>
+        <w:numPr>
+          <w:ilvl w:val="1"/>
+          <w:numId w:val="2"/>
+        </w:numPr>
+      </w:pPr>
+      <w:r>
+        <w:t xml:space="preserve">Getting data via </w:t>
+      </w:r>
+      <w:proofErr w:type="spellStart"/>
+      <w:proofErr w:type="gramStart"/>
+      <w:r>
+        <w:t>formData.get</w:t>
+      </w:r>
+      <w:proofErr w:type="spellEnd"/>
+      <w:r>
+        <w:t>(</w:t>
+      </w:r>
+      <w:proofErr w:type="gramEnd"/>
+      <w:r>
+        <w:t>)</w:t>
+      </w:r>
+    </w:p>
+    <w:p>
+      <w:pPr>
+        <w:pStyle w:val="ListParagraph"/>
+        <w:numPr>
+          <w:ilvl w:val="1"/>
+          <w:numId w:val="2"/>
+        </w:numPr>
+      </w:pPr>
+      <w:r>
+        <w:t>Using browse’s built-in form validation</w:t>
+      </w:r>
+    </w:p>
+    <w:p>
+      <w:pPr>
+        <w:pStyle w:val="ListParagraph"/>
+        <w:numPr>
+          <w:ilvl w:val="1"/>
+          <w:numId w:val="2"/>
+        </w:numPr>
+      </w:pPr>
+      <w:r>
+        <w:t xml:space="preserve">Shares </w:t>
+      </w:r>
+      <w:proofErr w:type="gramStart"/>
+      <w:r>
+        <w:t>single</w:t>
+      </w:r>
+      <w:proofErr w:type="gramEnd"/>
+      <w:r>
+        <w:t xml:space="preserve"> ajax function</w:t>
+      </w:r>
+    </w:p>
+    <w:p>
+      <w:pPr>
+        <w:pStyle w:val="ListParagraph"/>
+        <w:numPr>
+          <w:ilvl w:val="1"/>
+          <w:numId w:val="2"/>
+        </w:numPr>
+      </w:pPr>
+      <w:r>
+        <w:t>Json file is stringified.</w:t>
+      </w:r>
+    </w:p>
+    <w:p>
+      <w:pPr>
+        <w:pStyle w:val="ListParagraph"/>
+        <w:numPr>
+          <w:ilvl w:val="1"/>
+          <w:numId w:val="2"/>
+        </w:numPr>
+      </w:pPr>
+      <w:r>
+        <w:t>PHP server uses switch case to determine the process.</w:t>
+      </w:r>
+    </w:p>
+    <w:p>
+      <w:pPr>
+        <w:pStyle w:val="ListParagraph"/>
+        <w:numPr>
+          <w:ilvl w:val="1"/>
+          <w:numId w:val="2"/>
+        </w:numPr>
+      </w:pPr>
+      <w:r>
+        <w:t xml:space="preserve">Options are generated in select input by running a function from </w:t>
+      </w:r>
+      <w:proofErr w:type="spellStart"/>
+      <w:r>
+        <w:t>inventoryGetOptions</w:t>
+      </w:r>
+      <w:proofErr w:type="spellEnd"/>
+      <w:r>
+        <w:t>.</w:t>
+      </w:r>
+    </w:p>
+    <w:p>
+      <w:pPr>
+        <w:pStyle w:val="ListParagraph"/>
+        <w:numPr>
+          <w:ilvl w:val="1"/>
+          <w:numId w:val="2"/>
+        </w:numPr>
+      </w:pPr>
+      <w:proofErr w:type="spellStart"/>
+      <w:r>
+        <w:t>inventoryGetOptions</w:t>
+      </w:r>
+      <w:proofErr w:type="spellEnd"/>
+      <w:r>
+        <w:t xml:space="preserve"> must be included at the start of the file.</w:t>
+      </w:r>
+    </w:p>
+    <w:p>
+      <w:pPr>
+        <w:pStyle w:val="ListParagraph"/>
+        <w:numPr>
+          <w:ilvl w:val="1"/>
+          <w:numId w:val="2"/>
+        </w:numPr>
+      </w:pPr>
+      <w:r>
+        <w:t xml:space="preserve">Tables are received via </w:t>
+      </w:r>
+      <w:proofErr w:type="spellStart"/>
+      <w:r>
+        <w:t>inventoryGetOptions</w:t>
+      </w:r>
+      <w:proofErr w:type="spellEnd"/>
+      <w:r>
+        <w:t>.</w:t>
+      </w:r>
+    </w:p>
+    <w:p>
+      <w:pPr>
+        <w:pStyle w:val="ListParagraph"/>
+        <w:numPr>
+          <w:ilvl w:val="0"/>
+          <w:numId w:val="2"/>
+        </w:numPr>
+      </w:pPr>
+      <w:r>
+        <w:t>Notes:</w:t>
+      </w:r>
+    </w:p>
+    <w:p>
+      <w:pPr>
+        <w:pStyle w:val="ListParagraph"/>
+        <w:numPr>
+          <w:ilvl w:val="1"/>
+          <w:numId w:val="2"/>
+        </w:numPr>
+        <w:rPr>
+          <w:b/>
+          <w:bCs/>
+        </w:rPr>
+      </w:pPr>
+      <w:r>
+        <w:t>Manage Shoe, colorways, and stocks are all in the same middleware. It may be confusing to navigate due to different ways of sending data.</w:t>
+      </w:r>
+    </w:p>
+    <w:p>
+      <w:pPr>
+        <w:rPr>
+          <w:b/>
+          <w:bCs/>
+        </w:rPr>
+      </w:pPr>
+      <w:r>
+        <w:rPr>
+          <w:b/>
+          <w:bCs/>
+        </w:rPr>
+        <w:t>Manage Shoes</w:t>
+      </w:r>
+    </w:p>
+    <w:p>
+      <w:pPr>
+        <w:pStyle w:val="ListParagraph"/>
+        <w:numPr>
+          <w:ilvl w:val="0"/>
+          <w:numId w:val="2"/>
+        </w:numPr>
+        <w:rPr>
+          <w:b/>
+          <w:bCs/>
+        </w:rPr>
+      </w:pPr>
+      <w:r>
+        <w:t>Files Involved:</w:t>
+      </w:r>
+    </w:p>
+    <w:p>
+      <w:pPr>
+        <w:pStyle w:val="ListParagraph"/>
+        <w:numPr>
+          <w:ilvl w:val="1"/>
+          <w:numId w:val="2"/>
+        </w:numPr>
+        <w:rPr>
+          <w:b/>
+          <w:bCs/>
+        </w:rPr>
+      </w:pPr>
+      <w:proofErr w:type="spellStart"/>
+      <w:r>
+        <w:t>InventorySuperAdmin.php</w:t>
+      </w:r>
+      <w:proofErr w:type="spellEnd"/>
+    </w:p>
+    <w:p>
+      <w:pPr>
+        <w:pStyle w:val="ListParagraph"/>
+        <w:numPr>
+          <w:ilvl w:val="1"/>
+          <w:numId w:val="2"/>
+        </w:numPr>
+        <w:rPr>
+          <w:b/>
+          <w:bCs/>
+        </w:rPr>
+      </w:pPr>
+      <w:r>
+        <w:t>inventoryMiddleware.js</w:t>
+      </w:r>
+    </w:p>
+    <w:p>
+      <w:pPr>
+        <w:pStyle w:val="ListParagraph"/>
+        <w:numPr>
+          <w:ilvl w:val="1"/>
+          <w:numId w:val="2"/>
+        </w:numPr>
+        <w:rPr>
+          <w:b/>
+          <w:bCs/>
+        </w:rPr>
+      </w:pPr>
+      <w:proofErr w:type="spellStart"/>
+      <w:r>
+        <w:t>colorway</w:t>
+      </w:r>
+      <w:r>
+        <w:t>ToDB.php</w:t>
+      </w:r>
+      <w:proofErr w:type="spellEnd"/>
+    </w:p>
+    <w:p>
+      <w:pPr>
+        <w:pStyle w:val="ListParagraph"/>
+        <w:numPr>
+          <w:ilvl w:val="1"/>
+          <w:numId w:val="2"/>
+        </w:numPr>
+        <w:rPr>
+          <w:b/>
+          <w:bCs/>
+        </w:rPr>
+      </w:pPr>
+      <w:proofErr w:type="spellStart"/>
+      <w:r>
+        <w:t>inventoryGetOptions.php</w:t>
+      </w:r>
+      <w:proofErr w:type="spellEnd"/>
+    </w:p>
+    <w:p>
+      <w:pPr>
+        <w:pStyle w:val="ListParagraph"/>
+        <w:numPr>
+          <w:ilvl w:val="0"/>
+          <w:numId w:val="2"/>
+        </w:numPr>
+      </w:pPr>
+      <w:r>
+        <w:lastRenderedPageBreak/>
+        <w:t>Functions:</w:t>
+      </w:r>
+    </w:p>
+    <w:p>
+      <w:pPr>
+        <w:pStyle w:val="ListParagraph"/>
+        <w:numPr>
+          <w:ilvl w:val="1"/>
+          <w:numId w:val="2"/>
+        </w:numPr>
+      </w:pPr>
+      <w:r>
+        <w:t xml:space="preserve">Modifying </w:t>
+      </w:r>
+      <w:r>
+        <w:t>colorways</w:t>
+      </w:r>
+    </w:p>
+    <w:p>
+      <w:pPr>
+        <w:pStyle w:val="ListParagraph"/>
+        <w:numPr>
+          <w:ilvl w:val="1"/>
+          <w:numId w:val="2"/>
+        </w:numPr>
+      </w:pPr>
+      <w:r>
+        <w:t>Colorways are displayed in card format</w:t>
+      </w:r>
+    </w:p>
+    <w:p>
+      <w:pPr>
+        <w:pStyle w:val="ListParagraph"/>
+        <w:numPr>
+          <w:ilvl w:val="1"/>
+          <w:numId w:val="2"/>
+        </w:numPr>
+      </w:pPr>
+      <w:r>
+        <w:t>Choosing existing data from manage DB tables</w:t>
+      </w:r>
+    </w:p>
+    <w:p>
+      <w:pPr>
+        <w:pStyle w:val="ListParagraph"/>
+        <w:numPr>
+          <w:ilvl w:val="1"/>
+          <w:numId w:val="2"/>
+        </w:numPr>
+      </w:pPr>
+      <w:r>
+        <w:t>Inline edit and delete features.</w:t>
+      </w:r>
+    </w:p>
+    <w:p>
+      <w:pPr>
+        <w:pStyle w:val="ListParagraph"/>
+        <w:numPr>
+          <w:ilvl w:val="1"/>
+          <w:numId w:val="2"/>
+        </w:numPr>
+      </w:pPr>
+      <w:r>
+        <w:t>Uploading photos.</w:t>
+      </w:r>
+    </w:p>
+    <w:p>
+      <w:pPr>
+        <w:pStyle w:val="ListParagraph"/>
+        <w:numPr>
+          <w:ilvl w:val="1"/>
+          <w:numId w:val="2"/>
+        </w:numPr>
+      </w:pPr>
+      <w:r>
+        <w:t xml:space="preserve">Data are NOT sent via </w:t>
+      </w:r>
+      <w:proofErr w:type="spellStart"/>
+      <w:r>
+        <w:t>json</w:t>
+      </w:r>
+      <w:proofErr w:type="spellEnd"/>
+    </w:p>
+    <w:p>
+      <w:pPr>
+        <w:pStyle w:val="ListParagraph"/>
+        <w:numPr>
+          <w:ilvl w:val="0"/>
+          <w:numId w:val="2"/>
+        </w:numPr>
+      </w:pPr>
+      <w:r>
+        <w:t>Access: Super Admin only</w:t>
+      </w:r>
+    </w:p>
+    <w:p>
+      <w:pPr>
+        <w:pStyle w:val="ListParagraph"/>
+        <w:numPr>
+          <w:ilvl w:val="0"/>
+          <w:numId w:val="2"/>
+        </w:numPr>
+      </w:pPr>
+      <w:r>
+        <w:t>Process:</w:t>
+      </w:r>
+    </w:p>
+    <w:p>
+      <w:pPr>
+        <w:pStyle w:val="ListParagraph"/>
+        <w:numPr>
+          <w:ilvl w:val="1"/>
+          <w:numId w:val="2"/>
+        </w:numPr>
+      </w:pPr>
+      <w:r>
+        <w:t xml:space="preserve">Submission via form </w:t>
+      </w:r>
+      <w:r>
+        <w:t>and POST</w:t>
+      </w:r>
+    </w:p>
+    <w:p>
+      <w:pPr>
+        <w:pStyle w:val="ListParagraph"/>
+        <w:numPr>
+          <w:ilvl w:val="1"/>
+          <w:numId w:val="2"/>
+        </w:numPr>
+      </w:pPr>
+      <w:r>
+        <w:t>Utilizes different ajax function from manage shoes</w:t>
+      </w:r>
+    </w:p>
+    <w:p>
+      <w:pPr>
+        <w:pStyle w:val="ListParagraph"/>
+        <w:numPr>
+          <w:ilvl w:val="1"/>
+          <w:numId w:val="2"/>
+        </w:numPr>
+      </w:pPr>
+      <w:r>
+        <w:t>Using browse’s built-in form validation</w:t>
+      </w:r>
+    </w:p>
+    <w:p>
+      <w:pPr>
+        <w:pStyle w:val="ListParagraph"/>
+        <w:numPr>
+          <w:ilvl w:val="1"/>
+          <w:numId w:val="2"/>
+        </w:numPr>
+      </w:pPr>
+      <w:proofErr w:type="spellStart"/>
+      <w:r>
+        <w:t>formData</w:t>
+      </w:r>
+      <w:proofErr w:type="spellEnd"/>
+      <w:r>
+        <w:t xml:space="preserve"> is sent directly via POST</w:t>
+      </w:r>
+    </w:p>
+    <w:p>
+      <w:pPr>
+        <w:pStyle w:val="ListParagraph"/>
+        <w:numPr>
+          <w:ilvl w:val="1"/>
+          <w:numId w:val="2"/>
+        </w:numPr>
+      </w:pPr>
+      <w:proofErr w:type="gramStart"/>
+      <w:r>
+        <w:t>Different  way</w:t>
+      </w:r>
+      <w:proofErr w:type="gramEnd"/>
+      <w:r>
+        <w:t xml:space="preserve"> of transferring data to a </w:t>
+      </w:r>
+      <w:proofErr w:type="spellStart"/>
+      <w:r>
+        <w:t>php</w:t>
+      </w:r>
+      <w:proofErr w:type="spellEnd"/>
+      <w:r>
+        <w:t xml:space="preserve"> variable</w:t>
+      </w:r>
+    </w:p>
+    <w:p>
+      <w:pPr>
+        <w:pStyle w:val="ListParagraph"/>
+        <w:numPr>
+          <w:ilvl w:val="2"/>
+          <w:numId w:val="2"/>
+        </w:numPr>
+      </w:pPr>
+      <w:r>
+        <w:t>$_</w:t>
+      </w:r>
+      <w:proofErr w:type="gramStart"/>
+      <w:r>
+        <w:t>POST[</w:t>
+      </w:r>
+      <w:proofErr w:type="gramEnd"/>
+      <w:r>
+        <w:t>] instead of $obj -&gt; name</w:t>
+      </w:r>
+    </w:p>
+    <w:p>
+      <w:pPr>
+        <w:pStyle w:val="ListParagraph"/>
+        <w:numPr>
+          <w:ilvl w:val="1"/>
+          <w:numId w:val="2"/>
+        </w:numPr>
+      </w:pPr>
+      <w:r>
+        <w:t>PHP server uses switch case to determine the process.</w:t>
+      </w:r>
+    </w:p>
+    <w:p>
+      <w:pPr>
+        <w:pStyle w:val="ListParagraph"/>
+        <w:numPr>
+          <w:ilvl w:val="1"/>
+          <w:numId w:val="2"/>
+        </w:numPr>
+      </w:pPr>
+      <w:r>
+        <w:t xml:space="preserve">Options are generated in select input by running a function from </w:t>
+      </w:r>
+      <w:proofErr w:type="spellStart"/>
+      <w:r>
+        <w:t>inventoryGetOptions</w:t>
+      </w:r>
+      <w:proofErr w:type="spellEnd"/>
+      <w:r>
+        <w:t>.</w:t>
+      </w:r>
+    </w:p>
+    <w:p>
+      <w:pPr>
+        <w:pStyle w:val="ListParagraph"/>
+        <w:numPr>
+          <w:ilvl w:val="1"/>
+          <w:numId w:val="2"/>
+        </w:numPr>
+      </w:pPr>
+      <w:proofErr w:type="spellStart"/>
+      <w:r>
+        <w:t>inventoryGetOptions</w:t>
+      </w:r>
+      <w:proofErr w:type="spellEnd"/>
+      <w:r>
+        <w:t xml:space="preserve"> must be included at the start of the file.</w:t>
+      </w:r>
+    </w:p>
+    <w:p>
+      <w:pPr>
+        <w:pStyle w:val="ListParagraph"/>
+        <w:numPr>
+          <w:ilvl w:val="1"/>
+          <w:numId w:val="2"/>
+        </w:numPr>
+      </w:pPr>
+      <w:r>
+        <w:t xml:space="preserve">Tables are received via </w:t>
+      </w:r>
+      <w:proofErr w:type="spellStart"/>
+      <w:r>
+        <w:t>inventoryGetOptions</w:t>
+      </w:r>
+      <w:proofErr w:type="spellEnd"/>
+      <w:r>
+        <w:t>.</w:t>
+      </w:r>
+    </w:p>
+    <w:p>
+      <w:pPr>
+        <w:pStyle w:val="ListParagraph"/>
+        <w:numPr>
+          <w:ilvl w:val="1"/>
+          <w:numId w:val="2"/>
+        </w:numPr>
+      </w:pPr>
+      <w:r>
+        <w:t>Middleware processes the creation of cards with dynamic data</w:t>
+      </w:r>
+    </w:p>
+    <w:p>
+      <w:pPr>
+        <w:pStyle w:val="ListParagraph"/>
+        <w:numPr>
+          <w:ilvl w:val="0"/>
+          <w:numId w:val="2"/>
+        </w:numPr>
+      </w:pPr>
+      <w:r>
+        <w:t>Notes:</w:t>
+      </w:r>
+    </w:p>
+    <w:p>
+      <w:pPr>
+        <w:pStyle w:val="ListParagraph"/>
+        <w:numPr>
+          <w:ilvl w:val="1"/>
+          <w:numId w:val="2"/>
+        </w:numPr>
+      </w:pPr>
+      <w:r>
+        <w:t xml:space="preserve">Image data are not allowed to be sent via JSON. Sending data via POST is utilized </w:t>
+      </w:r>
+      <w:r>
+        <w:t xml:space="preserve">hence the creation of a new </w:t>
+      </w:r>
+      <w:proofErr w:type="spellStart"/>
+      <w:r>
+        <w:t>php</w:t>
+      </w:r>
+      <w:proofErr w:type="spellEnd"/>
+      <w:r>
+        <w:t xml:space="preserve"> file.</w:t>
       </w:r>
     </w:p>
     <w:sectPr>
@@ -334,9 +2395,9 @@
 <file path=word/numbering.xml><?xml version="1.0" encoding="utf-8"?>
 <w:numbering xmlns:wpc="http://schemas.microsoft.com/office/word/2010/wordprocessingCanvas" xmlns:cx="http://schemas.microsoft.com/office/drawing/2014/chartex" xmlns:cx1="http://schemas.microsoft.com/office/drawing/2015/9/8/chartex" xmlns:cx2="http://schemas.microsoft.com/office/drawing/2015/10/21/chartex" xmlns:cx3="http://schemas.microsoft.com/office/drawing/2016/5/9/chartex" xmlns:cx4="http://schemas.microsoft.com/office/drawing/2016/5/10/chartex" xmlns:cx5="http://schemas.microsoft.com/office/drawing/2016/5/11/chartex" xmlns:cx6="http://schemas.microsoft.com/office/drawing/2016/5/12/chartex" xmlns:cx7="http://schemas.microsoft.com/office/drawing/2016/5/13/chartex" xmlns:cx8="http://schemas.microsoft.com/office/drawing/2016/5/14/chartex" xmlns:mc="http://schemas.openxmlformats.org/markup-compatibility/2006" xmlns:aink="http://schemas.microsoft.com/office/drawing/2016/ink" xmlns:am3d="http://schemas.microsoft.com/office/drawing/2017/model3d" xmlns:o="urn:schemas-microsoft-com:office:office" xmlns:oel="http://schemas.microsoft.com/office/2019/extlst" xmlns:r="http://schemas.openxmlformats.org/officeDocument/2006/relationships" xmlns:m="http://schemas.openxmlformats.org/officeDocument/2006/math" xmlns:v="urn:schemas-microsoft-com:vml" xmlns:wp14="http://schemas.microsoft.com/office/word/2010/wordprocessingDrawing" xmlns:wp="http://schemas.openxmlformats.org/drawingml/2006/wordprocessingDrawing" xmlns:w10="urn:schemas-microsoft-com:office:word" xmlns:w="http://schemas.openxmlformats.org/wordprocessingml/2006/main" xmlns:w14="http://schemas.microsoft.com/office/word/2010/wordml" xmlns:w15="http://schemas.microsoft.com/office/word/2012/wordml" xmlns:w16cex="http://schemas.microsoft.com/office/word/2018/wordml/cex" xmlns:w16cid="http://schemas.microsoft.com/office/word/2016/wordml/cid" xmlns:w16="http://schemas.microsoft.com/office/word/2018/wordml" xmlns:w16du="http://schemas.microsoft.com/office/word/2023/wordml/word16du" xmlns:w16sdtdh="http://schemas.microsoft.com/office/word/2020/wordml/sdtdatahash" xmlns:w16sdtfl="http://schemas.microsoft.com/office/word/2024/wordml/sdtformatlock" xmlns:w16se="http://schemas.microsoft.com/office/word/2015/wordml/symex" xmlns:wpg="http://schemas.microsoft.com/office/word/2010/wordprocessingGroup" xmlns:wpi="http://schemas.microsoft.com/office/word/2010/wordprocessingInk" xmlns:wne="http://schemas.microsoft.com/office/word/2006/wordml" xmlns:wps="http://schemas.microsoft.com/office/word/2010/wordprocessingShape" mc:Ignorable="w14 w15 w16se w16cid w16 w16cex w16sdtdh w16sdtfl w16du wp14">
   <w:abstractNum w:abstractNumId="0" w15:restartNumberingAfterBreak="0">
-    <w:nsid w:val="221F3C87"/>
+    <w:nsid w:val="11C31F98"/>
     <w:multiLevelType w:val="hybridMultilevel"/>
-    <w:tmpl w:val="B456BE52"/>
+    <w:tmpl w:val="84AC3252"/>
     <w:lvl w:ilvl="0" w:tplc="34090001">
       <w:start w:val="1"/>
       <w:numFmt w:val="bullet"/>
@@ -349,7 +2410,7 @@
         <w:rFonts w:ascii="Symbol" w:hAnsi="Symbol" w:hint="default"/>
       </w:rPr>
     </w:lvl>
-    <w:lvl w:ilvl="1" w:tplc="34090003" w:tentative="1">
+    <w:lvl w:ilvl="1" w:tplc="34090003">
       <w:start w:val="1"/>
       <w:numFmt w:val="bullet"/>
       <w:lvlText w:val="o"/>
@@ -446,7 +2507,239 @@
       </w:rPr>
     </w:lvl>
   </w:abstractNum>
+  <w:abstractNum w:abstractNumId="1" w15:restartNumberingAfterBreak="0">
+    <w:nsid w:val="221F3C87"/>
+    <w:multiLevelType w:val="hybridMultilevel"/>
+    <w:tmpl w:val="B616DC6C"/>
+    <w:lvl w:ilvl="0" w:tplc="34090001">
+      <w:start w:val="1"/>
+      <w:numFmt w:val="bullet"/>
+      <w:lvlText w:val=""/>
+      <w:lvlJc w:val="left"/>
+      <w:pPr>
+        <w:ind w:left="720" w:hanging="360"/>
+      </w:pPr>
+      <w:rPr>
+        <w:rFonts w:ascii="Symbol" w:hAnsi="Symbol" w:hint="default"/>
+      </w:rPr>
+    </w:lvl>
+    <w:lvl w:ilvl="1" w:tplc="34090003">
+      <w:start w:val="1"/>
+      <w:numFmt w:val="bullet"/>
+      <w:lvlText w:val="o"/>
+      <w:lvlJc w:val="left"/>
+      <w:pPr>
+        <w:ind w:left="1440" w:hanging="360"/>
+      </w:pPr>
+      <w:rPr>
+        <w:rFonts w:ascii="Courier New" w:hAnsi="Courier New" w:cs="Courier New" w:hint="default"/>
+      </w:rPr>
+    </w:lvl>
+    <w:lvl w:ilvl="2" w:tplc="34090005">
+      <w:start w:val="1"/>
+      <w:numFmt w:val="bullet"/>
+      <w:lvlText w:val=""/>
+      <w:lvlJc w:val="left"/>
+      <w:pPr>
+        <w:ind w:left="2160" w:hanging="360"/>
+      </w:pPr>
+      <w:rPr>
+        <w:rFonts w:ascii="Wingdings" w:hAnsi="Wingdings" w:hint="default"/>
+      </w:rPr>
+    </w:lvl>
+    <w:lvl w:ilvl="3" w:tplc="34090001" w:tentative="1">
+      <w:start w:val="1"/>
+      <w:numFmt w:val="bullet"/>
+      <w:lvlText w:val=""/>
+      <w:lvlJc w:val="left"/>
+      <w:pPr>
+        <w:ind w:left="2880" w:hanging="360"/>
+      </w:pPr>
+      <w:rPr>
+        <w:rFonts w:ascii="Symbol" w:hAnsi="Symbol" w:hint="default"/>
+      </w:rPr>
+    </w:lvl>
+    <w:lvl w:ilvl="4" w:tplc="34090003" w:tentative="1">
+      <w:start w:val="1"/>
+      <w:numFmt w:val="bullet"/>
+      <w:lvlText w:val="o"/>
+      <w:lvlJc w:val="left"/>
+      <w:pPr>
+        <w:ind w:left="3600" w:hanging="360"/>
+      </w:pPr>
+      <w:rPr>
+        <w:rFonts w:ascii="Courier New" w:hAnsi="Courier New" w:cs="Courier New" w:hint="default"/>
+      </w:rPr>
+    </w:lvl>
+    <w:lvl w:ilvl="5" w:tplc="34090005" w:tentative="1">
+      <w:start w:val="1"/>
+      <w:numFmt w:val="bullet"/>
+      <w:lvlText w:val=""/>
+      <w:lvlJc w:val="left"/>
+      <w:pPr>
+        <w:ind w:left="4320" w:hanging="360"/>
+      </w:pPr>
+      <w:rPr>
+        <w:rFonts w:ascii="Wingdings" w:hAnsi="Wingdings" w:hint="default"/>
+      </w:rPr>
+    </w:lvl>
+    <w:lvl w:ilvl="6" w:tplc="34090001" w:tentative="1">
+      <w:start w:val="1"/>
+      <w:numFmt w:val="bullet"/>
+      <w:lvlText w:val=""/>
+      <w:lvlJc w:val="left"/>
+      <w:pPr>
+        <w:ind w:left="5040" w:hanging="360"/>
+      </w:pPr>
+      <w:rPr>
+        <w:rFonts w:ascii="Symbol" w:hAnsi="Symbol" w:hint="default"/>
+      </w:rPr>
+    </w:lvl>
+    <w:lvl w:ilvl="7" w:tplc="34090003" w:tentative="1">
+      <w:start w:val="1"/>
+      <w:numFmt w:val="bullet"/>
+      <w:lvlText w:val="o"/>
+      <w:lvlJc w:val="left"/>
+      <w:pPr>
+        <w:ind w:left="5760" w:hanging="360"/>
+      </w:pPr>
+      <w:rPr>
+        <w:rFonts w:ascii="Courier New" w:hAnsi="Courier New" w:cs="Courier New" w:hint="default"/>
+      </w:rPr>
+    </w:lvl>
+    <w:lvl w:ilvl="8" w:tplc="34090005" w:tentative="1">
+      <w:start w:val="1"/>
+      <w:numFmt w:val="bullet"/>
+      <w:lvlText w:val=""/>
+      <w:lvlJc w:val="left"/>
+      <w:pPr>
+        <w:ind w:left="6480" w:hanging="360"/>
+      </w:pPr>
+      <w:rPr>
+        <w:rFonts w:ascii="Wingdings" w:hAnsi="Wingdings" w:hint="default"/>
+      </w:rPr>
+    </w:lvl>
+  </w:abstractNum>
+  <w:abstractNum w:abstractNumId="2" w15:restartNumberingAfterBreak="0">
+    <w:nsid w:val="60E16DB2"/>
+    <w:multiLevelType w:val="hybridMultilevel"/>
+    <w:tmpl w:val="5E208FEA"/>
+    <w:lvl w:ilvl="0" w:tplc="34090001">
+      <w:start w:val="1"/>
+      <w:numFmt w:val="bullet"/>
+      <w:lvlText w:val=""/>
+      <w:lvlJc w:val="left"/>
+      <w:pPr>
+        <w:ind w:left="720" w:hanging="360"/>
+      </w:pPr>
+      <w:rPr>
+        <w:rFonts w:ascii="Symbol" w:hAnsi="Symbol" w:hint="default"/>
+      </w:rPr>
+    </w:lvl>
+    <w:lvl w:ilvl="1" w:tplc="34090003">
+      <w:start w:val="1"/>
+      <w:numFmt w:val="bullet"/>
+      <w:lvlText w:val="o"/>
+      <w:lvlJc w:val="left"/>
+      <w:pPr>
+        <w:ind w:left="1440" w:hanging="360"/>
+      </w:pPr>
+      <w:rPr>
+        <w:rFonts w:ascii="Courier New" w:hAnsi="Courier New" w:cs="Courier New" w:hint="default"/>
+      </w:rPr>
+    </w:lvl>
+    <w:lvl w:ilvl="2" w:tplc="34090005">
+      <w:start w:val="1"/>
+      <w:numFmt w:val="bullet"/>
+      <w:lvlText w:val=""/>
+      <w:lvlJc w:val="left"/>
+      <w:pPr>
+        <w:ind w:left="2160" w:hanging="360"/>
+      </w:pPr>
+      <w:rPr>
+        <w:rFonts w:ascii="Wingdings" w:hAnsi="Wingdings" w:hint="default"/>
+      </w:rPr>
+    </w:lvl>
+    <w:lvl w:ilvl="3" w:tplc="34090001" w:tentative="1">
+      <w:start w:val="1"/>
+      <w:numFmt w:val="bullet"/>
+      <w:lvlText w:val=""/>
+      <w:lvlJc w:val="left"/>
+      <w:pPr>
+        <w:ind w:left="2880" w:hanging="360"/>
+      </w:pPr>
+      <w:rPr>
+        <w:rFonts w:ascii="Symbol" w:hAnsi="Symbol" w:hint="default"/>
+      </w:rPr>
+    </w:lvl>
+    <w:lvl w:ilvl="4" w:tplc="34090003" w:tentative="1">
+      <w:start w:val="1"/>
+      <w:numFmt w:val="bullet"/>
+      <w:lvlText w:val="o"/>
+      <w:lvlJc w:val="left"/>
+      <w:pPr>
+        <w:ind w:left="3600" w:hanging="360"/>
+      </w:pPr>
+      <w:rPr>
+        <w:rFonts w:ascii="Courier New" w:hAnsi="Courier New" w:cs="Courier New" w:hint="default"/>
+      </w:rPr>
+    </w:lvl>
+    <w:lvl w:ilvl="5" w:tplc="34090005" w:tentative="1">
+      <w:start w:val="1"/>
+      <w:numFmt w:val="bullet"/>
+      <w:lvlText w:val=""/>
+      <w:lvlJc w:val="left"/>
+      <w:pPr>
+        <w:ind w:left="4320" w:hanging="360"/>
+      </w:pPr>
+      <w:rPr>
+        <w:rFonts w:ascii="Wingdings" w:hAnsi="Wingdings" w:hint="default"/>
+      </w:rPr>
+    </w:lvl>
+    <w:lvl w:ilvl="6" w:tplc="34090001" w:tentative="1">
+      <w:start w:val="1"/>
+      <w:numFmt w:val="bullet"/>
+      <w:lvlText w:val=""/>
+      <w:lvlJc w:val="left"/>
+      <w:pPr>
+        <w:ind w:left="5040" w:hanging="360"/>
+      </w:pPr>
+      <w:rPr>
+        <w:rFonts w:ascii="Symbol" w:hAnsi="Symbol" w:hint="default"/>
+      </w:rPr>
+    </w:lvl>
+    <w:lvl w:ilvl="7" w:tplc="34090003" w:tentative="1">
+      <w:start w:val="1"/>
+      <w:numFmt w:val="bullet"/>
+      <w:lvlText w:val="o"/>
+      <w:lvlJc w:val="left"/>
+      <w:pPr>
+        <w:ind w:left="5760" w:hanging="360"/>
+      </w:pPr>
+      <w:rPr>
+        <w:rFonts w:ascii="Courier New" w:hAnsi="Courier New" w:cs="Courier New" w:hint="default"/>
+      </w:rPr>
+    </w:lvl>
+    <w:lvl w:ilvl="8" w:tplc="34090005" w:tentative="1">
+      <w:start w:val="1"/>
+      <w:numFmt w:val="bullet"/>
+      <w:lvlText w:val=""/>
+      <w:lvlJc w:val="left"/>
+      <w:pPr>
+        <w:ind w:left="6480" w:hanging="360"/>
+      </w:pPr>
+      <w:rPr>
+        <w:rFonts w:ascii="Wingdings" w:hAnsi="Wingdings" w:hint="default"/>
+      </w:rPr>
+    </w:lvl>
+  </w:abstractNum>
   <w:num w:numId="1" w16cid:durableId="2116123800">
+    <w:abstractNumId w:val="1"/>
+  </w:num>
+  <w:num w:numId="2" w16cid:durableId="857083840">
+    <w:abstractNumId w:val="2"/>
+  </w:num>
+  <w:num w:numId="3" w16cid:durableId="1627854572">
     <w:abstractNumId w:val="0"/>
   </w:num>
 </w:numbering>
@@ -852,6 +3145,7 @@
   <w:style w:type="paragraph" w:default="1" w:styleId="Normal">
     <w:name w:val="Normal"/>
     <w:qFormat/>
+    <w:rsid w:val="007F2C02"/>
   </w:style>
   <w:style w:type="paragraph" w:styleId="Heading1">
     <w:name w:val="heading 1"/>

</xml_diff>